<commit_message>
tui with promt_toolkit and curses ver1.2
</commit_message>
<xml_diff>
--- a/TASK_1/report.docx
+++ b/TASK_1/report.docx
@@ -14,20 +14,20 @@
         <w:tblLook w:val="04A0" w:firstRow="1" w:lastRow="0" w:firstColumn="1" w:lastColumn="0" w:noHBand="0" w:noVBand="1"/>
       </w:tblPr>
       <w:tblGrid>
-        <w:gridCol w:w="715"/>
-        <w:gridCol w:w="4230"/>
+        <w:gridCol w:w="445"/>
+        <w:gridCol w:w="4500"/>
         <w:gridCol w:w="4507"/>
       </w:tblGrid>
       <w:tr>
         <w:tc>
           <w:tcPr>
-            <w:tcW w:w="715" w:type="dxa"/>
+            <w:tcW w:w="445" w:type="dxa"/>
           </w:tcPr>
           <w:p/>
         </w:tc>
         <w:tc>
           <w:tcPr>
-            <w:tcW w:w="4230" w:type="dxa"/>
+            <w:tcW w:w="4500" w:type="dxa"/>
           </w:tcPr>
           <w:p>
             <w:r>
@@ -49,7 +49,7 @@
       <w:tr>
         <w:tc>
           <w:tcPr>
-            <w:tcW w:w="715" w:type="dxa"/>
+            <w:tcW w:w="445" w:type="dxa"/>
           </w:tcPr>
           <w:p>
             <w:r>
@@ -59,7 +59,7 @@
         </w:tc>
         <w:tc>
           <w:tcPr>
-            <w:tcW w:w="4230" w:type="dxa"/>
+            <w:tcW w:w="4500" w:type="dxa"/>
           </w:tcPr>
           <w:p>
             <w:r>
@@ -81,7 +81,7 @@
       <w:tr>
         <w:tc>
           <w:tcPr>
-            <w:tcW w:w="715" w:type="dxa"/>
+            <w:tcW w:w="445" w:type="dxa"/>
           </w:tcPr>
           <w:p>
             <w:r>
@@ -91,7 +91,7 @@
         </w:tc>
         <w:tc>
           <w:tcPr>
-            <w:tcW w:w="4230" w:type="dxa"/>
+            <w:tcW w:w="4500" w:type="dxa"/>
           </w:tcPr>
           <w:p>
             <w:r>
@@ -113,7 +113,7 @@
       <w:tr>
         <w:tc>
           <w:tcPr>
-            <w:tcW w:w="715" w:type="dxa"/>
+            <w:tcW w:w="445" w:type="dxa"/>
           </w:tcPr>
           <w:p>
             <w:r>
@@ -123,7 +123,7 @@
         </w:tc>
         <w:tc>
           <w:tcPr>
-            <w:tcW w:w="4230" w:type="dxa"/>
+            <w:tcW w:w="4500" w:type="dxa"/>
           </w:tcPr>
           <w:p>
             <w:r>
@@ -145,15 +145,33 @@
       <w:tr>
         <w:tc>
           <w:tcPr>
-            <w:tcW w:w="715" w:type="dxa"/>
-          </w:tcPr>
-          <w:p/>
-        </w:tc>
-        <w:tc>
-          <w:tcPr>
-            <w:tcW w:w="4230" w:type="dxa"/>
-          </w:tcPr>
-          <w:p/>
+            <w:tcW w:w="445" w:type="dxa"/>
+          </w:tcPr>
+          <w:p>
+            <w:pPr>
+              <w:rPr>
+                <w:lang w:val="en-US"/>
+              </w:rPr>
+            </w:pPr>
+            <w:r>
+              <w:rPr>
+                <w:lang w:val="en-US"/>
+              </w:rPr>
+              <w:t>4</w:t>
+            </w:r>
+          </w:p>
+        </w:tc>
+        <w:tc>
+          <w:tcPr>
+            <w:tcW w:w="4500" w:type="dxa"/>
+          </w:tcPr>
+          <w:p>
+            <w:pPr>
+              <w:rPr>
+                <w:lang w:val="en-US"/>
+              </w:rPr>
+            </w:pPr>
+          </w:p>
         </w:tc>
         <w:tc>
           <w:tcPr>
@@ -165,13 +183,13 @@
       <w:tr>
         <w:tc>
           <w:tcPr>
-            <w:tcW w:w="715" w:type="dxa"/>
+            <w:tcW w:w="445" w:type="dxa"/>
           </w:tcPr>
           <w:p/>
         </w:tc>
         <w:tc>
           <w:tcPr>
-            <w:tcW w:w="4230" w:type="dxa"/>
+            <w:tcW w:w="4500" w:type="dxa"/>
           </w:tcPr>
           <w:p/>
         </w:tc>

</xml_diff>